<commit_message>
Correct references to PostGIS to now be PostgreSQL
</commit_message>
<xml_diff>
--- a/Documentation/ptschrum_final_report_SMSbridgeForFRF.docx
+++ b/Documentation/ptschrum_final_report_SMSbridgeForFRF.docx
@@ -13,6 +13,8 @@
           <w:szCs w:val="36"/>
         </w:rPr>
       </w:pPr>
+      <w:bookmarkStart w:id="0" w:name="_GoBack"/>
+      <w:bookmarkEnd w:id="0"/>
     </w:p>
     <w:p>
       <w:pPr>
@@ -83,7 +85,23 @@
           <w:sz w:val="44"/>
           <w:szCs w:val="44"/>
         </w:rPr>
-        <w:t>to a PostGIS database</w:t>
+        <w:t xml:space="preserve">to a </w:t>
+      </w:r>
+      <w:r>
+        <w:rPr>
+          <w:color w:val="C55911"/>
+          <w:sz w:val="44"/>
+          <w:szCs w:val="44"/>
+        </w:rPr>
+        <w:t>PostgreSQL</w:t>
+      </w:r>
+      <w:r>
+        <w:rPr>
+          <w:color w:val="C55911"/>
+          <w:sz w:val="44"/>
+          <w:szCs w:val="44"/>
+        </w:rPr>
+        <w:t xml:space="preserve"> database</w:t>
       </w:r>
     </w:p>
     <w:p>
@@ -568,6 +586,12 @@
     </w:p>
     <w:sdt>
       <w:sdtPr>
+        <w:rPr>
+          <w:rFonts w:asciiTheme="minorHAnsi" w:eastAsiaTheme="minorHAnsi" w:hAnsiTheme="minorHAnsi" w:cstheme="minorBidi"/>
+          <w:color w:val="auto"/>
+          <w:sz w:val="22"/>
+          <w:szCs w:val="22"/>
+        </w:rPr>
         <w:id w:val="-713507044"/>
         <w:docPartObj>
           <w:docPartGallery w:val="Table of Contents"/>
@@ -576,13 +600,9 @@
       </w:sdtPr>
       <w:sdtEndPr>
         <w:rPr>
-          <w:rFonts w:asciiTheme="minorHAnsi" w:eastAsiaTheme="minorHAnsi" w:hAnsiTheme="minorHAnsi" w:cstheme="minorBidi"/>
           <w:b/>
           <w:bCs/>
           <w:noProof/>
-          <w:color w:val="auto"/>
-          <w:sz w:val="22"/>
-          <w:szCs w:val="22"/>
         </w:rPr>
       </w:sdtEndPr>
       <w:sdtContent>
@@ -1475,21 +1495,7 @@
                 <w:rStyle w:val="Hyperlink"/>
                 <w:noProof/>
               </w:rPr>
-              <w:t>Fu</w:t>
-            </w:r>
-            <w:r>
-              <w:rPr>
-                <w:rStyle w:val="Hyperlink"/>
-                <w:noProof/>
-              </w:rPr>
-              <w:t>t</w:t>
-            </w:r>
-            <w:r>
-              <w:rPr>
-                <w:rStyle w:val="Hyperlink"/>
-                <w:noProof/>
-              </w:rPr>
-              <w:t>ure Research</w:t>
+              <w:t>Future Research</w:t>
             </w:r>
             <w:r>
               <w:rPr>
@@ -1825,21 +1831,7 @@
                 <w:rStyle w:val="Hyperlink"/>
                 <w:noProof/>
               </w:rPr>
-              <w:t>Local file struc</w:t>
-            </w:r>
-            <w:r>
-              <w:rPr>
-                <w:rStyle w:val="Hyperlink"/>
-                <w:noProof/>
-              </w:rPr>
-              <w:t>t</w:t>
-            </w:r>
-            <w:r>
-              <w:rPr>
-                <w:rStyle w:val="Hyperlink"/>
-                <w:noProof/>
-              </w:rPr>
-              <w:t>ure</w:t>
+              <w:t>Local file structure</w:t>
             </w:r>
             <w:r>
               <w:rPr>
@@ -2764,12 +2756,12 @@
       <w:pPr>
         <w:pStyle w:val="Heading1"/>
       </w:pPr>
-      <w:bookmarkStart w:id="0" w:name="_Toc513389517"/>
+      <w:bookmarkStart w:id="1" w:name="_Toc513389517"/>
       <w:r>
         <w:lastRenderedPageBreak/>
         <w:t>Background</w:t>
       </w:r>
-      <w:bookmarkEnd w:id="0"/>
+      <w:bookmarkEnd w:id="1"/>
     </w:p>
     <w:p>
       <w:pPr>
@@ -2829,14 +2821,14 @@
       <w:pPr>
         <w:pStyle w:val="Heading1"/>
       </w:pPr>
-      <w:bookmarkStart w:id="1" w:name="_Toc513389518"/>
+      <w:bookmarkStart w:id="2" w:name="_Toc513389518"/>
       <w:r>
         <w:t>Problem</w:t>
       </w:r>
       <w:r>
         <w:t xml:space="preserve"> and Solution</w:t>
       </w:r>
-      <w:bookmarkEnd w:id="1"/>
+      <w:bookmarkEnd w:id="2"/>
     </w:p>
     <w:p>
       <w:r>
@@ -2917,7 +2909,13 @@
     <w:p/>
     <w:p>
       <w:r>
-        <w:t>As the solution to this problem, FRF asked Mr. Schrum to develop a system which can read a .json data dump from their SMS database (built upon MongoDB) and write that data to a PostGIS database for SQL-based analysis and for public facing Web Mapping.</w:t>
+        <w:t xml:space="preserve">As the solution to this problem, FRF asked Mr. Schrum to develop a system which can read a .json data dump from their SMS database (built upon MongoDB) and write that data to a </w:t>
+      </w:r>
+      <w:r>
+        <w:t>PostgreSQL</w:t>
+      </w:r>
+      <w:r>
+        <w:t xml:space="preserve"> database for SQL-based analysis and for public facing Web Mapping.</w:t>
       </w:r>
     </w:p>
     <w:p/>
@@ -2925,25 +2923,31 @@
       <w:pPr>
         <w:pStyle w:val="Heading1"/>
       </w:pPr>
-      <w:bookmarkStart w:id="2" w:name="_Toc513389519"/>
+      <w:bookmarkStart w:id="3" w:name="_Toc513389519"/>
       <w:r>
         <w:t>Methods</w:t>
       </w:r>
-      <w:bookmarkEnd w:id="2"/>
+      <w:bookmarkEnd w:id="3"/>
     </w:p>
     <w:p>
       <w:pPr>
         <w:pStyle w:val="Heading2"/>
       </w:pPr>
-      <w:bookmarkStart w:id="3" w:name="_Toc513389520"/>
+      <w:bookmarkStart w:id="4" w:name="_Toc513389520"/>
       <w:r>
         <w:t>Analysis Step</w:t>
       </w:r>
-      <w:bookmarkEnd w:id="3"/>
-    </w:p>
-    <w:p>
-      <w:r>
-        <w:t>For this particular project, a major early step was to identify how the data would be moved out of MongoDB and moved into PostGIS.</w:t>
+      <w:bookmarkEnd w:id="4"/>
+    </w:p>
+    <w:p>
+      <w:r>
+        <w:t xml:space="preserve">For this particular project, a major early step was to identify how the data would be moved out of MongoDB and moved into </w:t>
+      </w:r>
+      <w:r>
+        <w:t>PostgreSQL</w:t>
+      </w:r>
+      <w:r>
+        <w:t>.</w:t>
       </w:r>
     </w:p>
     <w:p/>
@@ -2961,7 +2965,13 @@
     <w:p/>
     <w:p>
       <w:r>
-        <w:t>At several times there was confusion about which MongoDB collections (the equivalent of a RDBMS table) would be bridged to PostGIS. Ultimately the client determined that at this stage they only want two collections to be bridged, Stations and Gages.</w:t>
+        <w:t xml:space="preserve">At several times there was confusion about which MongoDB collections (the equivalent of a RDBMS table) would be bridged to </w:t>
+      </w:r>
+      <w:r>
+        <w:t>PostgreSQL</w:t>
+      </w:r>
+      <w:r>
+        <w:t>. Ultimately the client determined that at this stage they only want two collections to be bridged, Stations and Gages.</w:t>
       </w:r>
     </w:p>
     <w:p/>
@@ -2976,7 +2986,13 @@
     <w:p/>
     <w:p>
       <w:r>
-        <w:t xml:space="preserve">Each type of .json file is bridged to a PostGIS table. In other words, the data in </w:t>
+        <w:t xml:space="preserve">Each type of .json file is bridged to a </w:t>
+      </w:r>
+      <w:r>
+        <w:t>PostgreSQL</w:t>
+      </w:r>
+      <w:r>
+        <w:t xml:space="preserve"> table. In other words, the data in </w:t>
       </w:r>
       <w:proofErr w:type="spellStart"/>
       <w:r>
@@ -2984,7 +3000,25 @@
       </w:r>
       <w:proofErr w:type="spellEnd"/>
       <w:r>
-        <w:t xml:space="preserve"> is bridged to the PostGIS table Stations. Each field in the .json file is written to the field in PostGIS using the same name. The single exception to this is Mongo's field named '_id'. When the attempt was made to create this field is PostGIS, it always changed the field name to 'f'. To work around this, the '_id' filed in the .json file is named '</w:t>
+        <w:t xml:space="preserve"> is bridged to the </w:t>
+      </w:r>
+      <w:r>
+        <w:t>PostgreSQL</w:t>
+      </w:r>
+      <w:r>
+        <w:t xml:space="preserve"> table Stations. Each field in the .json file is written to the field in </w:t>
+      </w:r>
+      <w:r>
+        <w:t>PostgreSQL</w:t>
+      </w:r>
+      <w:r>
+        <w:t xml:space="preserve"> using the same name. The single exception to this is Mongo's field named '_id'. When the attempt was made to create this field is </w:t>
+      </w:r>
+      <w:r>
+        <w:t>PostgreSQL</w:t>
+      </w:r>
+      <w:r>
+        <w:t>, it always changed the field name to 'f'. To work around this, the '_id' filed in the .json file is named '</w:t>
       </w:r>
       <w:proofErr w:type="spellStart"/>
       <w:r>
@@ -2992,13 +3026,25 @@
       </w:r>
       <w:proofErr w:type="spellEnd"/>
       <w:r>
-        <w:t>' in the PostGIS database.</w:t>
+        <w:t xml:space="preserve">' in the </w:t>
+      </w:r>
+      <w:r>
+        <w:t>PostgreSQL</w:t>
+      </w:r>
+      <w:r>
+        <w:t xml:space="preserve"> database.</w:t>
       </w:r>
     </w:p>
     <w:p/>
     <w:p>
       <w:r>
-        <w:t>The question arose as to what was the best approach is to open the PostGIS database and write to it while preserving the Geospatial integrity of the data. (SMS has the station and gage locations in fields '</w:t>
+        <w:t xml:space="preserve">The question arose as to what was the best approach is to open the </w:t>
+      </w:r>
+      <w:r>
+        <w:t>PostgreSQL</w:t>
+      </w:r>
+      <w:r>
+        <w:t xml:space="preserve"> database and write to it while preserving the Geospatial integrity of the data. (SMS has the station and gage locations in fields '</w:t>
       </w:r>
       <w:proofErr w:type="spellStart"/>
       <w:r>
@@ -3045,7 +3091,19 @@
     <w:p/>
     <w:p>
       <w:r>
-        <w:t xml:space="preserve">Ultimately Mr. Schrum realized that Arc already has this problem taken care of. The key to this is that when we handle a table by working with an ArcMap Layer that has a PostGIS table as its Data Source, Arc takes care of properly interacting with PostGIS behind the scenes. So by working with Layers instead of the actual tables, we can have all code </w:t>
+        <w:t xml:space="preserve">Ultimately Mr. Schrum realized that Arc already has this problem taken care of. The key to this is that when we handle a table by working with an ArcMap Layer that has a </w:t>
+      </w:r>
+      <w:r>
+        <w:t>PostgreSQL</w:t>
+      </w:r>
+      <w:r>
+        <w:t xml:space="preserve"> table as its Data Source, Arc takes care of properly interacting with </w:t>
+      </w:r>
+      <w:r>
+        <w:t>PostgreSQL</w:t>
+      </w:r>
+      <w:r>
+        <w:t xml:space="preserve"> behind the scenes. So by working with Layers instead of the actual tables, we can have all code </w:t>
       </w:r>
       <w:r>
         <w:t>work through</w:t>
@@ -3059,11 +3117,11 @@
       <w:pPr>
         <w:pStyle w:val="Heading2"/>
       </w:pPr>
-      <w:bookmarkStart w:id="4" w:name="_Toc513389521"/>
+      <w:bookmarkStart w:id="5" w:name="_Toc513389521"/>
       <w:r>
         <w:t>System Setup</w:t>
       </w:r>
-      <w:bookmarkEnd w:id="4"/>
+      <w:bookmarkEnd w:id="5"/>
     </w:p>
     <w:p>
       <w:pPr>
@@ -3118,7 +3176,13 @@
         </w:numPr>
       </w:pPr>
       <w:r>
-        <w:t>The Enterprise Geodatabase is PostGIS.</w:t>
+        <w:t xml:space="preserve">The Enterprise Geodatabase is </w:t>
+      </w:r>
+      <w:r>
+        <w:t>PostgreSQL</w:t>
+      </w:r>
+      <w:r>
+        <w:t>.</w:t>
       </w:r>
     </w:p>
     <w:p>
@@ -3247,6 +3311,7 @@
         </w:numPr>
       </w:pPr>
       <w:r>
+        <w:lastRenderedPageBreak/>
         <w:t>The Web Map is "FRF Sensors".</w:t>
       </w:r>
     </w:p>
@@ -3259,7 +3324,6 @@
         </w:numPr>
       </w:pPr>
       <w:r>
-        <w:lastRenderedPageBreak/>
         <w:t>The Web Application is "FRF Sensors App".</w:t>
       </w:r>
     </w:p>
@@ -3268,11 +3332,11 @@
       <w:pPr>
         <w:pStyle w:val="Heading2"/>
       </w:pPr>
-      <w:bookmarkStart w:id="5" w:name="_Toc513389522"/>
+      <w:bookmarkStart w:id="6" w:name="_Toc513389522"/>
       <w:r>
         <w:t>Data Development</w:t>
       </w:r>
-      <w:bookmarkEnd w:id="5"/>
+      <w:bookmarkEnd w:id="6"/>
     </w:p>
     <w:p>
       <w:r>
@@ -3314,11 +3378,11 @@
       <w:pPr>
         <w:pStyle w:val="Heading2"/>
       </w:pPr>
-      <w:bookmarkStart w:id="6" w:name="_Toc513389523"/>
+      <w:bookmarkStart w:id="7" w:name="_Toc513389523"/>
       <w:r>
         <w:t>Geospatial Analysis</w:t>
       </w:r>
-      <w:bookmarkEnd w:id="6"/>
+      <w:bookmarkEnd w:id="7"/>
     </w:p>
     <w:p>
       <w:r>
@@ -3342,11 +3406,11 @@
       <w:pPr>
         <w:pStyle w:val="Heading2"/>
       </w:pPr>
-      <w:bookmarkStart w:id="7" w:name="_Toc513389524"/>
+      <w:bookmarkStart w:id="8" w:name="_Toc513389524"/>
       <w:r>
         <w:t>Web service, map, and application development</w:t>
       </w:r>
-      <w:bookmarkEnd w:id="7"/>
+      <w:bookmarkEnd w:id="8"/>
     </w:p>
     <w:p/>
     <w:p>
@@ -3443,11 +3507,11 @@
       <w:pPr>
         <w:pStyle w:val="Heading1"/>
       </w:pPr>
-      <w:bookmarkStart w:id="8" w:name="_Toc513389525"/>
+      <w:bookmarkStart w:id="9" w:name="_Toc513389525"/>
       <w:r>
         <w:t>Results</w:t>
       </w:r>
-      <w:bookmarkEnd w:id="8"/>
+      <w:bookmarkEnd w:id="9"/>
     </w:p>
     <w:p>
       <w:r>
@@ -3507,11 +3571,11 @@
       <w:pPr>
         <w:pStyle w:val="Heading1"/>
       </w:pPr>
-      <w:bookmarkStart w:id="9" w:name="_Toc513389526"/>
+      <w:bookmarkStart w:id="10" w:name="_Toc513389526"/>
       <w:r>
         <w:t>Discussion</w:t>
       </w:r>
-      <w:bookmarkEnd w:id="9"/>
+      <w:bookmarkEnd w:id="10"/>
     </w:p>
     <w:p>
       <w:r>
@@ -3521,7 +3585,13 @@
     <w:p/>
     <w:p>
       <w:r>
-        <w:t>The module does not create any new feature class tables or map layers. These must be created manually from a map document which has the PostGIS database connected as a data source. The layers are also created by hand. The layers must be named "Station"</w:t>
+        <w:t xml:space="preserve">The module does not create any new feature class tables or map layers. These must be created manually from a map document which has the </w:t>
+      </w:r>
+      <w:r>
+        <w:t>PostgreSQL</w:t>
+      </w:r>
+      <w:r>
+        <w:t xml:space="preserve"> database connected as a data source. The layers are also created by hand. The layers must be named "Station"</w:t>
       </w:r>
       <w:r>
         <w:rPr>
@@ -3618,11 +3688,11 @@
           <w:numId w:val="4"/>
         </w:numPr>
       </w:pPr>
-      <w:bookmarkStart w:id="10" w:name="_Hlk513306370"/>
+      <w:bookmarkStart w:id="11" w:name="_Hlk513306370"/>
       <w:r>
         <w:t>BridgeMongo2PostGreSQL.py</w:t>
       </w:r>
-      <w:bookmarkEnd w:id="10"/>
+      <w:bookmarkEnd w:id="11"/>
     </w:p>
     <w:p>
       <w:pPr>
@@ -3702,14 +3772,10 @@
     <w:p>
       <w:pPr>
         <w:pStyle w:val="Caption"/>
-        <w:rPr>
-          <w:color w:val="1F3864" w:themeColor="accent1" w:themeShade="80"/>
-        </w:rPr>
       </w:pPr>
       <w:r>
         <w:rPr>
           <w:noProof/>
-          <w:color w:val="1F3864" w:themeColor="accent1" w:themeShade="80"/>
         </w:rPr>
         <mc:AlternateContent>
           <mc:Choice Requires="wps">
@@ -3809,9 +3875,6 @@
     <w:p>
       <w:pPr>
         <w:pStyle w:val="Caption"/>
-        <w:rPr>
-          <w:color w:val="1F3864" w:themeColor="accent1" w:themeShade="80"/>
-        </w:rPr>
       </w:pPr>
       <w:r>
         <w:rPr>
@@ -3965,22 +4028,15 @@
     <w:p>
       <w:pPr>
         <w:pStyle w:val="Caption"/>
-        <w:rPr>
-          <w:color w:val="1F3864" w:themeColor="accent1" w:themeShade="80"/>
-        </w:rPr>
       </w:pPr>
     </w:p>
     <w:p>
       <w:pPr>
         <w:pStyle w:val="Caption"/>
-        <w:rPr>
-          <w:color w:val="1F3864" w:themeColor="accent1" w:themeShade="80"/>
-        </w:rPr>
       </w:pPr>
       <w:r>
         <w:rPr>
           <w:noProof/>
-          <w:color w:val="1F3864" w:themeColor="accent1" w:themeShade="80"/>
         </w:rPr>
         <mc:AlternateContent>
           <mc:Choice Requires="wps">
@@ -4075,7 +4131,6 @@
       <w:r>
         <w:rPr>
           <w:noProof/>
-          <w:color w:val="1F3864" w:themeColor="accent1" w:themeShade="80"/>
         </w:rPr>
         <mc:AlternateContent>
           <mc:Choice Requires="wps">
@@ -4172,22 +4227,13 @@
     <w:p>
       <w:pPr>
         <w:pStyle w:val="Caption"/>
-        <w:rPr>
-          <w:color w:val="1F3864" w:themeColor="accent1" w:themeShade="80"/>
-        </w:rPr>
       </w:pPr>
     </w:p>
     <w:p>
       <w:pPr>
         <w:pStyle w:val="Caption"/>
-        <w:rPr>
-          <w:color w:val="1F3864" w:themeColor="accent1" w:themeShade="80"/>
-        </w:rPr>
-      </w:pPr>
-      <w:r>
-        <w:rPr>
-          <w:color w:val="1F3864" w:themeColor="accent1" w:themeShade="80"/>
-        </w:rPr>
+      </w:pPr>
+      <w:r>
         <w:t>Figure 1: Object Inheritance Diagram showing which classes inherit from frfObjectBase.</w:t>
       </w:r>
     </w:p>
@@ -4232,22 +4278,15 @@
     <w:p>
       <w:pPr>
         <w:pStyle w:val="Caption"/>
-        <w:rPr>
-          <w:color w:val="1F3864" w:themeColor="accent1" w:themeShade="80"/>
-        </w:rPr>
       </w:pPr>
     </w:p>
     <w:p>
       <w:pPr>
         <w:pStyle w:val="Caption"/>
-        <w:rPr>
-          <w:color w:val="1F3864" w:themeColor="accent1" w:themeShade="80"/>
-        </w:rPr>
       </w:pPr>
       <w:r>
         <w:rPr>
           <w:noProof/>
-          <w:color w:val="1F3864" w:themeColor="accent1" w:themeShade="80"/>
         </w:rPr>
         <mc:AlternateContent>
           <mc:Choice Requires="wps">
@@ -5593,9 +5632,6 @@
     <w:p>
       <w:pPr>
         <w:pStyle w:val="Caption"/>
-        <w:rPr>
-          <w:color w:val="1F3864" w:themeColor="accent1" w:themeShade="80"/>
-        </w:rPr>
       </w:pPr>
     </w:p>
     <w:p>
@@ -5633,132 +5669,81 @@
     <w:p>
       <w:pPr>
         <w:pStyle w:val="Caption"/>
-        <w:rPr>
-          <w:color w:val="1F3864" w:themeColor="accent1" w:themeShade="80"/>
-        </w:rPr>
       </w:pPr>
     </w:p>
     <w:p>
       <w:pPr>
         <w:pStyle w:val="Caption"/>
-        <w:rPr>
-          <w:color w:val="1F3864" w:themeColor="accent1" w:themeShade="80"/>
-        </w:rPr>
       </w:pPr>
     </w:p>
     <w:p>
       <w:pPr>
         <w:pStyle w:val="Caption"/>
-        <w:rPr>
-          <w:color w:val="1F3864" w:themeColor="accent1" w:themeShade="80"/>
-        </w:rPr>
       </w:pPr>
     </w:p>
     <w:p>
       <w:pPr>
         <w:pStyle w:val="Caption"/>
-        <w:rPr>
-          <w:color w:val="1F3864" w:themeColor="accent1" w:themeShade="80"/>
-        </w:rPr>
       </w:pPr>
     </w:p>
     <w:p>
       <w:pPr>
         <w:pStyle w:val="Caption"/>
-        <w:rPr>
-          <w:color w:val="1F3864" w:themeColor="accent1" w:themeShade="80"/>
-        </w:rPr>
       </w:pPr>
     </w:p>
     <w:p>
       <w:pPr>
         <w:pStyle w:val="Caption"/>
-        <w:rPr>
-          <w:color w:val="1F3864" w:themeColor="accent1" w:themeShade="80"/>
-        </w:rPr>
       </w:pPr>
     </w:p>
     <w:p>
       <w:pPr>
         <w:pStyle w:val="Caption"/>
-        <w:rPr>
-          <w:color w:val="1F3864" w:themeColor="accent1" w:themeShade="80"/>
-        </w:rPr>
       </w:pPr>
     </w:p>
     <w:p>
       <w:pPr>
         <w:pStyle w:val="Caption"/>
-        <w:rPr>
-          <w:color w:val="1F3864" w:themeColor="accent1" w:themeShade="80"/>
-        </w:rPr>
       </w:pPr>
     </w:p>
     <w:p>
       <w:pPr>
         <w:pStyle w:val="Caption"/>
-        <w:rPr>
-          <w:color w:val="1F3864" w:themeColor="accent1" w:themeShade="80"/>
-        </w:rPr>
       </w:pPr>
     </w:p>
     <w:p>
       <w:pPr>
         <w:pStyle w:val="Caption"/>
-        <w:rPr>
-          <w:color w:val="1F3864" w:themeColor="accent1" w:themeShade="80"/>
-        </w:rPr>
       </w:pPr>
     </w:p>
     <w:p>
       <w:pPr>
         <w:pStyle w:val="Caption"/>
-        <w:rPr>
-          <w:color w:val="1F3864" w:themeColor="accent1" w:themeShade="80"/>
-        </w:rPr>
       </w:pPr>
     </w:p>
     <w:p>
       <w:pPr>
         <w:pStyle w:val="Caption"/>
-        <w:rPr>
-          <w:color w:val="1F3864" w:themeColor="accent1" w:themeShade="80"/>
-        </w:rPr>
       </w:pPr>
     </w:p>
     <w:p>
       <w:pPr>
         <w:pStyle w:val="Caption"/>
-        <w:rPr>
-          <w:color w:val="1F3864" w:themeColor="accent1" w:themeShade="80"/>
-        </w:rPr>
       </w:pPr>
     </w:p>
     <w:p>
       <w:pPr>
         <w:pStyle w:val="Caption"/>
-        <w:rPr>
-          <w:color w:val="1F3864" w:themeColor="accent1" w:themeShade="80"/>
-        </w:rPr>
-      </w:pPr>
-      <w:r>
-        <w:rPr>
-          <w:color w:val="1F3864" w:themeColor="accent1" w:themeShade="80"/>
-        </w:rPr>
+      </w:pPr>
+      <w:r>
         <w:t xml:space="preserve">Listing 1: Portion of the definition of the </w:t>
       </w:r>
       <w:proofErr w:type="spellStart"/>
       <w:r>
-        <w:rPr>
-          <w:color w:val="1F3864" w:themeColor="accent1" w:themeShade="80"/>
-        </w:rPr>
         <w:t>requiredFields</w:t>
       </w:r>
       <w:proofErr w:type="spellEnd"/>
       <w:r>
-        <w:rPr>
-          <w:color w:val="1F3864" w:themeColor="accent1" w:themeShade="80"/>
-        </w:rPr>
         <w:t xml:space="preserve"> variable in Station.py.</w:t>
       </w:r>
     </w:p>
@@ -5786,19 +5771,25 @@
       <w:pPr>
         <w:pStyle w:val="Heading1"/>
       </w:pPr>
-      <w:bookmarkStart w:id="11" w:name="_Toc513389527"/>
+      <w:bookmarkStart w:id="12" w:name="_Toc513389527"/>
       <w:r>
         <w:lastRenderedPageBreak/>
         <w:t>Future Research</w:t>
       </w:r>
-      <w:bookmarkEnd w:id="11"/>
+      <w:bookmarkEnd w:id="12"/>
     </w:p>
     <w:p>
       <w:r>
         <w:t xml:space="preserve">As directed by the client, only two tables </w:t>
       </w:r>
       <w:r>
-        <w:t>are being populated by the current implementation, yet FRF has at least seven Collections which could be bridged to PostGIS using this module. Implementing the other five could be useful to carry out.</w:t>
+        <w:t xml:space="preserve">are being populated by the current implementation, yet FRF has at least seven Collections which could be bridged to </w:t>
+      </w:r>
+      <w:r>
+        <w:t>PostgreSQL</w:t>
+      </w:r>
+      <w:r>
+        <w:t xml:space="preserve"> using this module. Implementing the other five could be useful to carry out.</w:t>
       </w:r>
     </w:p>
     <w:p/>
@@ -5848,12 +5839,12 @@
       <w:pPr>
         <w:pStyle w:val="Heading1"/>
       </w:pPr>
-      <w:bookmarkStart w:id="12" w:name="_Toc513389528"/>
+      <w:bookmarkStart w:id="13" w:name="_Toc513389528"/>
       <w:r>
         <w:lastRenderedPageBreak/>
         <w:t>Appendices</w:t>
       </w:r>
-      <w:bookmarkEnd w:id="12"/>
+      <w:bookmarkEnd w:id="13"/>
     </w:p>
     <w:p>
       <w:pPr>
@@ -5863,11 +5854,11 @@
           <w:numId w:val="3"/>
         </w:numPr>
       </w:pPr>
-      <w:bookmarkStart w:id="13" w:name="_Toc513389529"/>
+      <w:bookmarkStart w:id="14" w:name="_Toc513389529"/>
       <w:r>
         <w:t>Final Product</w:t>
       </w:r>
-      <w:bookmarkEnd w:id="13"/>
+      <w:bookmarkEnd w:id="14"/>
     </w:p>
     <w:p>
       <w:pPr>
@@ -5917,17 +5908,11 @@
     <w:p>
       <w:pPr>
         <w:pStyle w:val="Caption"/>
-        <w:rPr>
-          <w:color w:val="1F3864" w:themeColor="accent1" w:themeShade="80"/>
-        </w:rPr>
       </w:pPr>
     </w:p>
     <w:p>
       <w:pPr>
         <w:pStyle w:val="Caption"/>
-        <w:rPr>
-          <w:color w:val="1F3864" w:themeColor="accent1" w:themeShade="80"/>
-        </w:rPr>
       </w:pPr>
       <w:r>
         <w:rPr>
@@ -5979,14 +5964,8 @@
     <w:p>
       <w:pPr>
         <w:pStyle w:val="Caption"/>
-        <w:rPr>
-          <w:color w:val="1F3864" w:themeColor="accent1" w:themeShade="80"/>
-        </w:rPr>
-      </w:pPr>
-      <w:r>
-        <w:rPr>
-          <w:color w:val="1F3864" w:themeColor="accent1" w:themeShade="80"/>
-        </w:rPr>
+      </w:pPr>
+      <w:r>
         <w:t>Figure 2: Screenshot showing the FRF Web Application</w:t>
       </w:r>
     </w:p>
@@ -6006,28 +5985,22 @@
           <w:numId w:val="3"/>
         </w:numPr>
       </w:pPr>
-      <w:bookmarkStart w:id="14" w:name="_Toc513389530"/>
+      <w:bookmarkStart w:id="15" w:name="_Toc513389530"/>
       <w:r>
         <w:lastRenderedPageBreak/>
         <w:t>Project Data and Supporting Files</w:t>
       </w:r>
-      <w:bookmarkEnd w:id="14"/>
+      <w:bookmarkEnd w:id="15"/>
     </w:p>
     <w:p>
       <w:pPr>
         <w:pStyle w:val="Heading3"/>
-        <w:rPr>
-          <w:color w:val="385623" w:themeColor="accent6" w:themeShade="80"/>
-        </w:rPr>
-      </w:pPr>
-      <w:bookmarkStart w:id="15" w:name="_Toc513389531"/>
-      <w:r>
-        <w:rPr>
-          <w:color w:val="385623" w:themeColor="accent6" w:themeShade="80"/>
-        </w:rPr>
+      </w:pPr>
+      <w:bookmarkStart w:id="16" w:name="_Toc513389531"/>
+      <w:r>
         <w:t>Local file structure</w:t>
       </w:r>
-      <w:bookmarkEnd w:id="15"/>
+      <w:bookmarkEnd w:id="16"/>
     </w:p>
     <w:p>
       <w:r>
@@ -6037,17 +6010,11 @@
     <w:p>
       <w:pPr>
         <w:pStyle w:val="Caption"/>
-        <w:rPr>
-          <w:color w:val="1F3864" w:themeColor="accent1" w:themeShade="80"/>
-        </w:rPr>
       </w:pPr>
     </w:p>
     <w:p>
       <w:pPr>
         <w:pStyle w:val="Caption"/>
-        <w:rPr>
-          <w:color w:val="1F3864" w:themeColor="accent1" w:themeShade="80"/>
-        </w:rPr>
       </w:pPr>
       <w:r>
         <w:rPr>
@@ -6106,14 +6073,8 @@
     <w:p>
       <w:pPr>
         <w:pStyle w:val="Caption"/>
-        <w:rPr>
-          <w:color w:val="1F3864" w:themeColor="accent1" w:themeShade="80"/>
-        </w:rPr>
-      </w:pPr>
-      <w:r>
-        <w:rPr>
-          <w:color w:val="1F3864" w:themeColor="accent1" w:themeShade="80"/>
-        </w:rPr>
+      </w:pPr>
+      <w:r>
         <w:t>Figure 3: File Structure of the project on the server</w:t>
       </w:r>
     </w:p>
@@ -6374,19 +6335,13 @@
     <w:p>
       <w:pPr>
         <w:pStyle w:val="Heading3"/>
-        <w:rPr>
-          <w:color w:val="385623" w:themeColor="accent6" w:themeShade="80"/>
-        </w:rPr>
-      </w:pPr>
-      <w:bookmarkStart w:id="16" w:name="_Toc513389532"/>
-      <w:r>
-        <w:rPr>
-          <w:color w:val="385623" w:themeColor="accent6" w:themeShade="80"/>
-        </w:rPr>
+      </w:pPr>
+      <w:bookmarkStart w:id="17" w:name="_Toc513389532"/>
+      <w:r>
         <w:lastRenderedPageBreak/>
         <w:t>Geodatabase</w:t>
       </w:r>
-      <w:bookmarkEnd w:id="16"/>
+      <w:bookmarkEnd w:id="17"/>
     </w:p>
     <w:p/>
     <w:p>
@@ -6395,14 +6350,11 @@
       </w:r>
     </w:p>
     <w:p>
-      <w:bookmarkStart w:id="17" w:name="_Hlk513377436"/>
+      <w:bookmarkStart w:id="18" w:name="_Hlk513377436"/>
     </w:p>
     <w:p>
       <w:pPr>
         <w:pStyle w:val="Caption"/>
-        <w:rPr>
-          <w:color w:val="1F3864" w:themeColor="accent1" w:themeShade="80"/>
-        </w:rPr>
       </w:pPr>
       <w:r>
         <w:rPr>
@@ -6461,18 +6413,12 @@
     <w:p>
       <w:pPr>
         <w:pStyle w:val="Caption"/>
-        <w:rPr>
-          <w:color w:val="1F3864" w:themeColor="accent1" w:themeShade="80"/>
-        </w:rPr>
-      </w:pPr>
-      <w:r>
-        <w:rPr>
-          <w:color w:val="1F3864" w:themeColor="accent1" w:themeShade="80"/>
-        </w:rPr>
+      </w:pPr>
+      <w:r>
         <w:t>Figure 4: Screen capture showing the expanded Geodatabase.</w:t>
       </w:r>
     </w:p>
-    <w:bookmarkEnd w:id="17"/>
+    <w:bookmarkEnd w:id="18"/>
     <w:p/>
     <w:p/>
     <w:p>
@@ -6556,8 +6502,8 @@
       </w:r>
     </w:p>
     <w:p>
-      <w:bookmarkStart w:id="18" w:name="_Hlk513375854"/>
       <w:bookmarkStart w:id="19" w:name="_Hlk513376925"/>
+      <w:bookmarkStart w:id="20" w:name="_Hlk513375854"/>
     </w:p>
     <w:p>
       <w:pPr>
@@ -6734,7 +6680,7 @@
       <w:bookmarkEnd w:id="19"/>
     </w:tbl>
     <w:p/>
-    <w:bookmarkEnd w:id="18"/>
+    <w:bookmarkEnd w:id="20"/>
     <w:p>
       <w:pPr>
         <w:spacing w:after="160"/>
@@ -6747,12 +6693,12 @@
       <w:pPr>
         <w:pStyle w:val="Heading2"/>
       </w:pPr>
-      <w:bookmarkStart w:id="20" w:name="_Toc513389533"/>
+      <w:bookmarkStart w:id="21" w:name="_Toc513389533"/>
       <w:r>
         <w:lastRenderedPageBreak/>
         <w:t>Table of Map Doc, Service Name, Function</w:t>
       </w:r>
-      <w:bookmarkEnd w:id="20"/>
+      <w:bookmarkEnd w:id="21"/>
     </w:p>
     <w:p/>
     <w:p>
@@ -6766,16 +6712,7 @@
         <w:ind w:left="1080"/>
       </w:pPr>
       <w:r>
-        <w:t xml:space="preserve">Table </w:t>
-      </w:r>
-      <w:r>
-        <w:t>4</w:t>
-      </w:r>
-      <w:r>
-        <w:t xml:space="preserve">: </w:t>
-      </w:r>
-      <w:r>
-        <w:t>Listing of Map Document and associated Service information</w:t>
+        <w:t>Table 4: Listing of Map Document and associated Service information</w:t>
       </w:r>
     </w:p>
     <w:tbl>
@@ -6979,11 +6916,11 @@
       <w:pPr>
         <w:pStyle w:val="Heading2"/>
       </w:pPr>
-      <w:bookmarkStart w:id="21" w:name="_Toc513389534"/>
+      <w:bookmarkStart w:id="22" w:name="_Toc513389534"/>
       <w:r>
         <w:t>REST Services</w:t>
       </w:r>
-      <w:bookmarkEnd w:id="21"/>
+      <w:bookmarkEnd w:id="22"/>
     </w:p>
     <w:p/>
     <w:p>
@@ -6995,9 +6932,6 @@
     <w:p>
       <w:pPr>
         <w:pStyle w:val="Caption"/>
-        <w:rPr>
-          <w:color w:val="1F3864" w:themeColor="accent1" w:themeShade="80"/>
-        </w:rPr>
       </w:pPr>
       <w:r>
         <w:rPr>
@@ -7056,39 +6990,9 @@
     <w:p>
       <w:pPr>
         <w:pStyle w:val="Caption"/>
-        <w:rPr>
-          <w:color w:val="1F3864" w:themeColor="accent1" w:themeShade="80"/>
-        </w:rPr>
-      </w:pPr>
-      <w:r>
-        <w:rPr>
-          <w:color w:val="1F3864" w:themeColor="accent1" w:themeShade="80"/>
-        </w:rPr>
-        <w:t xml:space="preserve">Figure </w:t>
-      </w:r>
-      <w:r>
-        <w:rPr>
-          <w:color w:val="1F3864" w:themeColor="accent1" w:themeShade="80"/>
-        </w:rPr>
-        <w:t>5</w:t>
-      </w:r>
-      <w:r>
-        <w:rPr>
-          <w:color w:val="1F3864" w:themeColor="accent1" w:themeShade="80"/>
-        </w:rPr>
-        <w:t xml:space="preserve">: Screen capture showing the </w:t>
-      </w:r>
-      <w:r>
-        <w:rPr>
-          <w:color w:val="1F3864" w:themeColor="accent1" w:themeShade="80"/>
-        </w:rPr>
-        <w:t>REST Service</w:t>
-      </w:r>
-      <w:r>
-        <w:rPr>
-          <w:color w:val="1F3864" w:themeColor="accent1" w:themeShade="80"/>
-        </w:rPr>
-        <w:t>.</w:t>
+      </w:pPr>
+      <w:r>
+        <w:t>Figure 5: Screen capture showing the REST Service.</w:t>
       </w:r>
     </w:p>
     <w:p/>
@@ -7109,9 +7013,6 @@
     <w:p>
       <w:pPr>
         <w:pStyle w:val="Caption"/>
-        <w:rPr>
-          <w:color w:val="1F3864" w:themeColor="accent1" w:themeShade="80"/>
-        </w:rPr>
       </w:pPr>
       <w:r>
         <w:rPr>
@@ -7171,28 +7072,16 @@
     <w:p>
       <w:pPr>
         <w:pStyle w:val="Caption"/>
-        <w:rPr>
-          <w:color w:val="1F3864" w:themeColor="accent1" w:themeShade="80"/>
-        </w:rPr>
-      </w:pPr>
-      <w:r>
-        <w:rPr>
-          <w:color w:val="1F3864" w:themeColor="accent1" w:themeShade="80"/>
-        </w:rPr>
+      </w:pPr>
+      <w:r>
         <w:t xml:space="preserve">Figure 6: Screen capture showing the </w:t>
       </w:r>
       <w:proofErr w:type="spellStart"/>
       <w:r>
-        <w:rPr>
-          <w:color w:val="1F3864" w:themeColor="accent1" w:themeShade="80"/>
-        </w:rPr>
         <w:t>BufferGages</w:t>
       </w:r>
       <w:proofErr w:type="spellEnd"/>
       <w:r>
-        <w:rPr>
-          <w:color w:val="1F3864" w:themeColor="accent1" w:themeShade="80"/>
-        </w:rPr>
         <w:t xml:space="preserve"> Task GP Service</w:t>
       </w:r>
     </w:p>
@@ -7201,11 +7090,11 @@
       <w:pPr>
         <w:pStyle w:val="Heading2"/>
       </w:pPr>
-      <w:bookmarkStart w:id="22" w:name="_Toc513389535"/>
+      <w:bookmarkStart w:id="23" w:name="_Toc513389535"/>
       <w:r>
         <w:t>AGOL Project Folder</w:t>
       </w:r>
-      <w:bookmarkEnd w:id="22"/>
+      <w:bookmarkEnd w:id="23"/>
     </w:p>
     <w:p/>
     <w:p>
@@ -7226,9 +7115,6 @@
     <w:p>
       <w:pPr>
         <w:pStyle w:val="Caption"/>
-        <w:rPr>
-          <w:color w:val="1F3864" w:themeColor="accent1" w:themeShade="80"/>
-        </w:rPr>
       </w:pPr>
       <w:r>
         <w:rPr>
@@ -7287,38 +7173,20 @@
     <w:p>
       <w:pPr>
         <w:pStyle w:val="Caption"/>
-        <w:rPr>
-          <w:color w:val="1F3864" w:themeColor="accent1" w:themeShade="80"/>
-        </w:rPr>
-      </w:pPr>
-      <w:r>
-        <w:rPr>
-          <w:color w:val="1F3864" w:themeColor="accent1" w:themeShade="80"/>
-        </w:rPr>
+      </w:pPr>
+      <w:r>
         <w:t xml:space="preserve">Figure </w:t>
       </w:r>
       <w:r>
-        <w:rPr>
-          <w:color w:val="1F3864" w:themeColor="accent1" w:themeShade="80"/>
-        </w:rPr>
         <w:t>7</w:t>
       </w:r>
       <w:r>
-        <w:rPr>
-          <w:color w:val="1F3864" w:themeColor="accent1" w:themeShade="80"/>
-        </w:rPr>
         <w:t xml:space="preserve">: Screen capture showing the </w:t>
       </w:r>
       <w:r>
-        <w:rPr>
-          <w:color w:val="1F3864" w:themeColor="accent1" w:themeShade="80"/>
-        </w:rPr>
         <w:t>ArcGIS Online folder for the project</w:t>
       </w:r>
       <w:r>
-        <w:rPr>
-          <w:color w:val="1F3864" w:themeColor="accent1" w:themeShade="80"/>
-        </w:rPr>
         <w:t>.</w:t>
       </w:r>
     </w:p>
@@ -7328,11 +7196,11 @@
       <w:pPr>
         <w:pStyle w:val="Heading2"/>
       </w:pPr>
-      <w:bookmarkStart w:id="23" w:name="_Toc513389536"/>
+      <w:bookmarkStart w:id="24" w:name="_Toc513389536"/>
       <w:r>
         <w:t>Scripts</w:t>
       </w:r>
-      <w:bookmarkEnd w:id="23"/>
+      <w:bookmarkEnd w:id="24"/>
     </w:p>
     <w:p>
       <w:r>
@@ -7402,11 +7270,11 @@
       <w:pPr>
         <w:pStyle w:val="Heading2"/>
       </w:pPr>
-      <w:bookmarkStart w:id="24" w:name="_Toc513389537"/>
+      <w:bookmarkStart w:id="25" w:name="_Toc513389537"/>
       <w:r>
         <w:t>SQL</w:t>
       </w:r>
-      <w:bookmarkEnd w:id="24"/>
+      <w:bookmarkEnd w:id="25"/>
     </w:p>
     <w:p>
       <w:pPr>
@@ -7426,11 +7294,11 @@
       <w:pPr>
         <w:pStyle w:val="Heading2"/>
       </w:pPr>
-      <w:bookmarkStart w:id="25" w:name="_Toc513389538"/>
+      <w:bookmarkStart w:id="26" w:name="_Toc513389538"/>
       <w:r>
         <w:t>Passwords</w:t>
       </w:r>
-      <w:bookmarkEnd w:id="25"/>
+      <w:bookmarkEnd w:id="26"/>
     </w:p>
     <w:p>
       <w:r>
@@ -7487,11 +7355,11 @@
       <w:pPr>
         <w:pStyle w:val="Heading2"/>
       </w:pPr>
-      <w:bookmarkStart w:id="26" w:name="_Toc513389539"/>
+      <w:bookmarkStart w:id="27" w:name="_Toc513389539"/>
       <w:r>
         <w:t>Contact Information</w:t>
       </w:r>
-      <w:bookmarkEnd w:id="26"/>
+      <w:bookmarkEnd w:id="27"/>
     </w:p>
     <w:p>
       <w:r>
@@ -7555,11 +7423,11 @@
       <w:pPr>
         <w:pStyle w:val="Heading2"/>
       </w:pPr>
-      <w:bookmarkStart w:id="27" w:name="_Toc513389540"/>
+      <w:bookmarkStart w:id="28" w:name="_Toc513389540"/>
       <w:r>
         <w:t>References</w:t>
       </w:r>
-      <w:bookmarkEnd w:id="27"/>
+      <w:bookmarkEnd w:id="28"/>
     </w:p>
     <w:p>
       <w:r>
@@ -7591,11 +7459,11 @@
       <w:pPr>
         <w:pStyle w:val="Heading2"/>
       </w:pPr>
-      <w:bookmarkStart w:id="28" w:name="_Toc513389541"/>
+      <w:bookmarkStart w:id="29" w:name="_Toc513389541"/>
       <w:r>
         <w:t>Acknowledgements</w:t>
       </w:r>
-      <w:bookmarkEnd w:id="28"/>
+      <w:bookmarkEnd w:id="29"/>
     </w:p>
     <w:p>
       <w:r>
@@ -7619,8 +7487,6 @@
       <w:r>
         <w:t>The user guide and the operations manual are embedded in the body of the report and have not been copied out to their own sections.</w:t>
       </w:r>
-      <w:bookmarkStart w:id="29" w:name="_GoBack"/>
-      <w:bookmarkEnd w:id="29"/>
     </w:p>
     <w:sectPr>
       <w:pgSz w:w="12240" w:h="15840"/>
@@ -9089,6 +8955,7 @@
   <w:style w:type="character" w:default="1" w:styleId="DefaultParagraphFont">
     <w:name w:val="Default Paragraph Font"/>
     <w:uiPriority w:val="1"/>
+    <w:semiHidden/>
     <w:unhideWhenUsed/>
   </w:style>
   <w:style w:type="table" w:default="1" w:styleId="TableNormal">
@@ -9711,7 +9578,7 @@
 </file>
 
 <file path=customXml/itemProps1.xml><?xml version="1.0" encoding="utf-8"?>
-<ds:datastoreItem xmlns:ds="http://schemas.openxmlformats.org/officeDocument/2006/customXml" ds:itemID="{DE68C4AE-E6E8-494F-A80C-697C93C5DF04}">
+<ds:datastoreItem xmlns:ds="http://schemas.openxmlformats.org/officeDocument/2006/customXml" ds:itemID="{94338CB6-E5FA-492A-96C3-9DB2D73292EF}">
   <ds:schemaRefs>
     <ds:schemaRef ds:uri="http://schemas.openxmlformats.org/officeDocument/2006/bibliography"/>
   </ds:schemaRefs>

</xml_diff>